<commit_message>
solutions 3 to 5
</commit_message>
<xml_diff>
--- a/JS Advanced - Jan 2020/08.Unit Testing and Modules/08. JS-Advanced-Unit-Testing-and-Modules-Exercise.docx
+++ b/JS Advanced - Jan 2020/08.Unit Testing and Modules/08. JS-Advanced-Unit-Testing-and-Modules-Exercise.docx
@@ -7527,9 +7527,8 @@
         <w:pStyle w:val="Heading2"/>
         <w:numPr>
           <w:ilvl w:val="0"/>
-          <w:numId w:val="8"/>
+          <w:numId w:val="0"/>
         </w:numPr>
-        <w:ind w:left="426" w:hanging="426"/>
         <w:rPr>
           <w:bCs w:val="0"/>
           <w:noProof/>
@@ -28191,6 +28190,7 @@
     <w:lsdException w:name="HTML Sample" w:semiHidden="1" w:unhideWhenUsed="1"/>
     <w:lsdException w:name="HTML Typewriter" w:semiHidden="1" w:unhideWhenUsed="1"/>
     <w:lsdException w:name="HTML Variable" w:semiHidden="1" w:unhideWhenUsed="1"/>
+    <w:lsdException w:name="Normal Table" w:semiHidden="1" w:unhideWhenUsed="1"/>
     <w:lsdException w:name="annotation subject" w:semiHidden="1" w:unhideWhenUsed="1"/>
     <w:lsdException w:name="No List" w:semiHidden="1" w:unhideWhenUsed="1"/>
     <w:lsdException w:name="Outline List 1" w:semiHidden="1" w:unhideWhenUsed="1"/>
@@ -28233,8 +28233,11 @@
     <w:lsdException w:name="Table Contemporary" w:semiHidden="1" w:unhideWhenUsed="1"/>
     <w:lsdException w:name="Table Elegant" w:semiHidden="1" w:unhideWhenUsed="1"/>
     <w:lsdException w:name="Table Professional" w:semiHidden="1" w:unhideWhenUsed="1"/>
+    <w:lsdException w:name="Table Subtle 1" w:semiHidden="1" w:unhideWhenUsed="1"/>
     <w:lsdException w:name="Table Subtle 2" w:semiHidden="1" w:unhideWhenUsed="1"/>
     <w:lsdException w:name="Table Web 1" w:semiHidden="1" w:unhideWhenUsed="1"/>
+    <w:lsdException w:name="Table Web 2" w:semiHidden="1" w:unhideWhenUsed="1"/>
+    <w:lsdException w:name="Table Web 3" w:semiHidden="1" w:unhideWhenUsed="1"/>
     <w:lsdException w:name="Balloon Text" w:semiHidden="1" w:unhideWhenUsed="1"/>
     <w:lsdException w:name="Table Grid" w:uiPriority="59"/>
     <w:lsdException w:name="Table Theme" w:semiHidden="1" w:unhideWhenUsed="1"/>

</xml_diff>